<commit_message>
update: Release and sprint plan
</commit_message>
<xml_diff>
--- a/Release and Sprint Plan.docx
+++ b/Release and Sprint Plan.docx
@@ -378,6 +378,7 @@
           <w:docPartUnique/>
         </w:docPartObj>
       </w:sdtPr>
+      <w:sdtEndPr/>
       <w:sdtContent>
         <w:p>
           <w:pPr>
@@ -7737,6 +7738,9 @@
             <w:pPr>
               <w:cnfStyle w:val="000000100000" w:firstRow="0" w:lastRow="0" w:firstColumn="0" w:lastColumn="0" w:oddVBand="0" w:evenVBand="0" w:oddHBand="1" w:evenHBand="0" w:firstRowFirstColumn="0" w:firstRowLastColumn="0" w:lastRowFirstColumn="0" w:lastRowLastColumn="0"/>
             </w:pPr>
+            <w:r>
+              <w:t>1</w:t>
+            </w:r>
           </w:p>
         </w:tc>
       </w:tr>
@@ -7786,6 +7790,9 @@
             <w:pPr>
               <w:cnfStyle w:val="000000000000" w:firstRow="0" w:lastRow="0" w:firstColumn="0" w:lastColumn="0" w:oddVBand="0" w:evenVBand="0" w:oddHBand="0" w:evenHBand="0" w:firstRowFirstColumn="0" w:firstRowLastColumn="0" w:lastRowFirstColumn="0" w:lastRowLastColumn="0"/>
             </w:pPr>
+            <w:r>
+              <w:t>1</w:t>
+            </w:r>
           </w:p>
         </w:tc>
       </w:tr>
@@ -7838,6 +7845,9 @@
             <w:pPr>
               <w:cnfStyle w:val="000000100000" w:firstRow="0" w:lastRow="0" w:firstColumn="0" w:lastColumn="0" w:oddVBand="0" w:evenVBand="0" w:oddHBand="1" w:evenHBand="0" w:firstRowFirstColumn="0" w:firstRowLastColumn="0" w:lastRowFirstColumn="0" w:lastRowLastColumn="0"/>
             </w:pPr>
+            <w:r>
+              <w:t>2</w:t>
+            </w:r>
           </w:p>
         </w:tc>
       </w:tr>
@@ -7887,6 +7897,9 @@
             <w:pPr>
               <w:cnfStyle w:val="000000000000" w:firstRow="0" w:lastRow="0" w:firstColumn="0" w:lastColumn="0" w:oddVBand="0" w:evenVBand="0" w:oddHBand="0" w:evenHBand="0" w:firstRowFirstColumn="0" w:firstRowLastColumn="0" w:lastRowFirstColumn="0" w:lastRowLastColumn="0"/>
             </w:pPr>
+            <w:r>
+              <w:t>1</w:t>
+            </w:r>
           </w:p>
         </w:tc>
       </w:tr>
@@ -7939,6 +7952,9 @@
             <w:pPr>
               <w:cnfStyle w:val="000000100000" w:firstRow="0" w:lastRow="0" w:firstColumn="0" w:lastColumn="0" w:oddVBand="0" w:evenVBand="0" w:oddHBand="1" w:evenHBand="0" w:firstRowFirstColumn="0" w:firstRowLastColumn="0" w:lastRowFirstColumn="0" w:lastRowLastColumn="0"/>
             </w:pPr>
+            <w:r>
+              <w:t>1</w:t>
+            </w:r>
           </w:p>
         </w:tc>
       </w:tr>
@@ -7992,6 +8008,11 @@
             <w:pPr>
               <w:cnfStyle w:val="000000000000" w:firstRow="0" w:lastRow="0" w:firstColumn="0" w:lastColumn="0" w:oddVBand="0" w:evenVBand="0" w:oddHBand="0" w:evenHBand="0" w:firstRowFirstColumn="0" w:firstRowLastColumn="0" w:lastRowFirstColumn="0" w:lastRowLastColumn="0"/>
             </w:pPr>
+            <w:r>
+              <w:t>6</w:t>
+            </w:r>
+            <w:bookmarkStart w:id="27" w:name="_GoBack"/>
+            <w:bookmarkEnd w:id="27"/>
           </w:p>
         </w:tc>
       </w:tr>
@@ -8001,11 +8022,11 @@
         <w:pStyle w:val="Heading2"/>
         <w:spacing w:before="360"/>
       </w:pPr>
-      <w:bookmarkStart w:id="27" w:name="_Toc526188358"/>
+      <w:bookmarkStart w:id="28" w:name="_Toc526188358"/>
       <w:r>
         <w:t>Story 31: View Rental History</w:t>
       </w:r>
-      <w:bookmarkEnd w:id="27"/>
+      <w:bookmarkEnd w:id="28"/>
     </w:p>
     <w:tbl>
       <w:tblPr>
@@ -8451,11 +8472,11 @@
         <w:pStyle w:val="Heading2"/>
         <w:spacing w:before="360"/>
       </w:pPr>
-      <w:bookmarkStart w:id="28" w:name="_Toc526188359"/>
+      <w:bookmarkStart w:id="29" w:name="_Toc526188359"/>
       <w:r>
         <w:t>Story 1: View Stores</w:t>
       </w:r>
-      <w:bookmarkEnd w:id="28"/>
+      <w:bookmarkEnd w:id="29"/>
     </w:p>
     <w:tbl>
       <w:tblPr>
@@ -8846,11 +8867,11 @@
         <w:pStyle w:val="Heading2"/>
         <w:spacing w:before="360"/>
       </w:pPr>
-      <w:bookmarkStart w:id="29" w:name="_Toc526188360"/>
+      <w:bookmarkStart w:id="30" w:name="_Toc526188360"/>
       <w:r>
         <w:t>Story 17: Car By Store</w:t>
       </w:r>
-      <w:bookmarkEnd w:id="29"/>
+      <w:bookmarkEnd w:id="30"/>
     </w:p>
     <w:tbl>
       <w:tblPr>
@@ -9305,14 +9326,14 @@
         <w:pStyle w:val="Heading2"/>
         <w:spacing w:before="360"/>
       </w:pPr>
-      <w:bookmarkStart w:id="30" w:name="_c0k2axgeistl" w:colFirst="0" w:colLast="0"/>
-      <w:bookmarkStart w:id="31" w:name="_Toc526188361"/>
-      <w:bookmarkEnd w:id="30"/>
+      <w:bookmarkStart w:id="31" w:name="_c0k2axgeistl" w:colFirst="0" w:colLast="0"/>
+      <w:bookmarkStart w:id="32" w:name="_Toc526188361"/>
+      <w:bookmarkEnd w:id="31"/>
       <w:r>
         <w:lastRenderedPageBreak/>
         <w:t>Story 6: Most Fuel Efficient</w:t>
       </w:r>
-      <w:bookmarkEnd w:id="31"/>
+      <w:bookmarkEnd w:id="32"/>
     </w:p>
     <w:tbl>
       <w:tblPr>
@@ -9758,11 +9779,11 @@
         <w:pStyle w:val="Heading2"/>
         <w:spacing w:before="360"/>
       </w:pPr>
-      <w:bookmarkStart w:id="32" w:name="_Toc526188362"/>
+      <w:bookmarkStart w:id="33" w:name="_Toc526188362"/>
       <w:r>
         <w:t>Story 7: Car By Engine</w:t>
       </w:r>
-      <w:bookmarkEnd w:id="32"/>
+      <w:bookmarkEnd w:id="33"/>
     </w:p>
     <w:tbl>
       <w:tblPr>
@@ -10209,11 +10230,11 @@
         <w:pStyle w:val="Heading2"/>
         <w:spacing w:before="360"/>
       </w:pPr>
-      <w:bookmarkStart w:id="33" w:name="_Toc526188363"/>
+      <w:bookmarkStart w:id="34" w:name="_Toc526188363"/>
       <w:r>
         <w:t>Story 8: Car By Price</w:t>
       </w:r>
-      <w:bookmarkEnd w:id="33"/>
+      <w:bookmarkEnd w:id="34"/>
     </w:p>
     <w:tbl>
       <w:tblPr>
@@ -10660,11 +10681,11 @@
         <w:pStyle w:val="Heading2"/>
         <w:spacing w:before="360"/>
       </w:pPr>
-      <w:bookmarkStart w:id="34" w:name="_Toc526188364"/>
+      <w:bookmarkStart w:id="35" w:name="_Toc526188364"/>
       <w:r>
         <w:t>Story 9: Car By Year</w:t>
       </w:r>
-      <w:bookmarkEnd w:id="34"/>
+      <w:bookmarkEnd w:id="35"/>
     </w:p>
     <w:tbl>
       <w:tblPr>
@@ -11119,14 +11140,14 @@
         <w:pStyle w:val="Heading2"/>
         <w:spacing w:before="360"/>
       </w:pPr>
-      <w:bookmarkStart w:id="35" w:name="_cwg88rl9vh25" w:colFirst="0" w:colLast="0"/>
-      <w:bookmarkStart w:id="36" w:name="_Toc526188365"/>
-      <w:bookmarkEnd w:id="35"/>
+      <w:bookmarkStart w:id="36" w:name="_cwg88rl9vh25" w:colFirst="0" w:colLast="0"/>
+      <w:bookmarkStart w:id="37" w:name="_Toc526188365"/>
+      <w:bookmarkEnd w:id="36"/>
       <w:r>
         <w:lastRenderedPageBreak/>
         <w:t>Story 10: Car By Company</w:t>
       </w:r>
-      <w:bookmarkEnd w:id="36"/>
+      <w:bookmarkEnd w:id="37"/>
     </w:p>
     <w:tbl>
       <w:tblPr>
@@ -11572,11 +11593,11 @@
         <w:pStyle w:val="Heading2"/>
         <w:spacing w:before="360"/>
       </w:pPr>
-      <w:bookmarkStart w:id="37" w:name="_Toc526188366"/>
+      <w:bookmarkStart w:id="38" w:name="_Toc526188366"/>
       <w:r>
         <w:t>Story 11: Car By Drive</w:t>
       </w:r>
-      <w:bookmarkEnd w:id="37"/>
+      <w:bookmarkEnd w:id="38"/>
     </w:p>
     <w:tbl>
       <w:tblPr>
@@ -12022,9 +12043,9 @@
         <w:pStyle w:val="Heading2"/>
         <w:spacing w:before="360"/>
       </w:pPr>
-      <w:bookmarkStart w:id="38" w:name="_s615622ebmup" w:colFirst="0" w:colLast="0"/>
-      <w:bookmarkStart w:id="39" w:name="_Toc526188367"/>
-      <w:bookmarkEnd w:id="38"/>
+      <w:bookmarkStart w:id="39" w:name="_s615622ebmup" w:colFirst="0" w:colLast="0"/>
+      <w:bookmarkStart w:id="40" w:name="_Toc526188367"/>
+      <w:bookmarkEnd w:id="39"/>
       <w:r>
         <w:t xml:space="preserve">Story </w:t>
       </w:r>
@@ -12034,7 +12055,7 @@
       <w:r>
         <w:t>: Car By Power</w:t>
       </w:r>
-      <w:bookmarkEnd w:id="39"/>
+      <w:bookmarkEnd w:id="40"/>
     </w:p>
     <w:tbl>
       <w:tblPr>
@@ -12480,8 +12501,8 @@
       <w:pPr>
         <w:pStyle w:val="Heading1"/>
       </w:pPr>
-      <w:bookmarkStart w:id="40" w:name="_rfgnv3paxizt" w:colFirst="0" w:colLast="0"/>
-      <w:bookmarkEnd w:id="40"/>
+      <w:bookmarkStart w:id="41" w:name="_rfgnv3paxizt" w:colFirst="0" w:colLast="0"/>
+      <w:bookmarkEnd w:id="41"/>
     </w:p>
     <w:p>
       <w:pPr>
@@ -12499,12 +12520,12 @@
       <w:pPr>
         <w:pStyle w:val="Heading1"/>
       </w:pPr>
-      <w:bookmarkStart w:id="41" w:name="_Toc526188368"/>
+      <w:bookmarkStart w:id="42" w:name="_Toc526188368"/>
       <w:r>
         <w:lastRenderedPageBreak/>
         <w:t>Sprint 2</w:t>
       </w:r>
-      <w:bookmarkEnd w:id="41"/>
+      <w:bookmarkEnd w:id="42"/>
     </w:p>
     <w:p>
       <w:pPr>
@@ -12553,8 +12574,6 @@
         </w:rPr>
         <w:t>7</w:t>
       </w:r>
-      <w:bookmarkStart w:id="42" w:name="_GoBack"/>
-      <w:bookmarkEnd w:id="42"/>
       <w:r>
         <w:rPr>
           <w:sz w:val="24"/>
@@ -14098,6 +14117,9 @@
             <w:pPr>
               <w:cnfStyle w:val="000000100000" w:firstRow="0" w:lastRow="0" w:firstColumn="0" w:lastColumn="0" w:oddVBand="0" w:evenVBand="0" w:oddHBand="1" w:evenHBand="0" w:firstRowFirstColumn="0" w:firstRowLastColumn="0" w:lastRowFirstColumn="0" w:lastRowLastColumn="0"/>
             </w:pPr>
+            <w:r>
+              <w:t>2</w:t>
+            </w:r>
           </w:p>
         </w:tc>
       </w:tr>

</xml_diff>